<commit_message>
added you tube to alt text and removed bad image
</commit_message>
<xml_diff>
--- a/src/articles/assets/first-look-at-new-office-suite.docx
+++ b/src/articles/assets/first-look-at-new-office-suite.docx
@@ -108,16 +108,22 @@
       </w:r>
     </w:p>
     <w:p>
+      <w:bookmarkStart w:id="0" w:name="_GoBack"/>
       <w:r>
         <w:rPr>
           <w:noProof/>
         </w:rPr>
         <w:drawing>
-          <wp:inline distT="0" distB="0" distL="0" distR="0" wp14:anchorId="7CA45DC0" wp14:editId="4E4225F5">
+          <wp:inline distT="0" distB="0" distL="0" distR="0" wp14:anchorId="7CA45DC0" wp14:editId="428AF59E">
             <wp:extent cx="4572000" cy="3429000"/>
             <wp:effectExtent l="0" t="0" r="0" b="0"/>
-            <wp:docPr id="10" name="Video 10" descr="Office UI update Video">
+            <wp:docPr id="10" name="Video 10" descr="https://youtu.be/dIuQTQq9aWo">
               <a:hlinkClick xmlns:a="http://schemas.openxmlformats.org/drawingml/2006/main" r:id="rId6"/>
+              <a:extLst xmlns:a="http://schemas.openxmlformats.org/drawingml/2006/main">
+                <a:ext uri="{C183D7F6-B498-43B3-948B-1728B52AA6E4}">
+                  <adec:decorative xmlns:adec="http://schemas.microsoft.com/office/drawing/2017/decorative" val="0"/>
+                </a:ext>
+              </a:extLst>
             </wp:docPr>
             <wp:cNvGraphicFramePr>
               <a:graphicFrameLocks xmlns:a="http://schemas.openxmlformats.org/drawingml/2006/main" noChangeAspect="1"/>
@@ -161,6 +167,7 @@
           </wp:inline>
         </w:drawing>
       </w:r>
+      <w:bookmarkEnd w:id="0"/>
     </w:p>
     <w:p>
       <w:r>
@@ -663,8 +670,6 @@
           </wp:inline>
         </w:drawing>
       </w:r>
-      <w:bookmarkStart w:id="0" w:name="_GoBack"/>
-      <w:bookmarkEnd w:id="0"/>
     </w:p>
     <w:p/>
     <w:p/>
@@ -1494,7 +1499,7 @@
 </file>
 
 <file path=customXml/itemProps1.xml><?xml version="1.0" encoding="utf-8"?>
-<ds:datastoreItem xmlns:ds="http://schemas.openxmlformats.org/officeDocument/2006/customXml" ds:itemID="{98BC35B9-C8FC-41E3-A472-F4536349B661}">
+<ds:datastoreItem xmlns:ds="http://schemas.openxmlformats.org/officeDocument/2006/customXml" ds:itemID="{044A6EFE-180E-40BD-A779-1B94FC30A1E0}">
   <ds:schemaRefs>
     <ds:schemaRef ds:uri="http://schemas.openxmlformats.org/officeDocument/2006/bibliography"/>
   </ds:schemaRefs>

</xml_diff>